<commit_message>
Menambahkan Screen shoot mahasiswa pertama
ditambahkan data mahasiswa pertama
</commit_message>
<xml_diff>
--- a/laporan/155150400111122_Muhammad Iqbal_Laporan.1.docx
+++ b/laporan/155150400111122_Muhammad Iqbal_Laporan.1.docx
@@ -20224,6 +20224,46 @@
           <w:sz w:val="24"/>
         </w:rPr>
       </w:pPr>
+      <w:r>
+        <w:rPr>
+          <w:noProof/>
+        </w:rPr>
+        <w:drawing>
+          <wp:inline distT="0" distB="0" distL="0" distR="0" wp14:anchorId="3907AC20" wp14:editId="76631386">
+            <wp:extent cx="3169920" cy="4427220"/>
+            <wp:effectExtent l="0" t="0" r="0" b="0"/>
+            <wp:docPr id="8" name="Picture 8"/>
+            <wp:cNvGraphicFramePr>
+              <a:graphicFrameLocks xmlns:a="http://schemas.openxmlformats.org/drawingml/2006/main" noChangeAspect="1"/>
+            </wp:cNvGraphicFramePr>
+            <a:graphic xmlns:a="http://schemas.openxmlformats.org/drawingml/2006/main">
+              <a:graphicData uri="http://schemas.openxmlformats.org/drawingml/2006/picture">
+                <pic:pic xmlns:pic="http://schemas.openxmlformats.org/drawingml/2006/picture">
+                  <pic:nvPicPr>
+                    <pic:cNvPr id="0" name=""/>
+                    <pic:cNvPicPr/>
+                  </pic:nvPicPr>
+                  <pic:blipFill>
+                    <a:blip r:embed="rId9"/>
+                    <a:stretch>
+                      <a:fillRect/>
+                    </a:stretch>
+                  </pic:blipFill>
+                  <pic:spPr>
+                    <a:xfrm>
+                      <a:off x="0" y="0"/>
+                      <a:ext cx="3169920" cy="4427220"/>
+                    </a:xfrm>
+                    <a:prstGeom prst="rect">
+                      <a:avLst/>
+                    </a:prstGeom>
+                  </pic:spPr>
+                </pic:pic>
+              </a:graphicData>
+            </a:graphic>
+          </wp:inline>
+        </w:drawing>
+      </w:r>
       <w:bookmarkStart w:id="0" w:name="_GoBack"/>
       <w:bookmarkEnd w:id="0"/>
     </w:p>
@@ -20780,7 +20820,6 @@
                 <w:szCs w:val="20"/>
                 <w:lang w:val="en-US"/>
               </w:rPr>
-              <w:lastRenderedPageBreak/>
               <w:t>15</w:t>
             </w:r>
           </w:p>
@@ -21268,7 +21307,6 @@
                 <w:szCs w:val="22"/>
                 <w:lang w:val="en-GB"/>
               </w:rPr>
-              <w:lastRenderedPageBreak/>
               <w:t>public static void main(String[] args) {</w:t>
             </w:r>
           </w:p>
@@ -21485,7 +21523,6 @@
                 <w:szCs w:val="22"/>
                 <w:lang w:val="en-GB"/>
               </w:rPr>
-              <w:lastRenderedPageBreak/>
               <w:t xml:space="preserve">        System.out.print("Masukkan Warna mobil 1     : ");</w:t>
             </w:r>
           </w:p>
@@ -22016,6 +22053,7 @@
         <w:rPr>
           <w:rFonts w:ascii="Times New Roman" w:hAnsi="Times New Roman" w:cs="Times New Roman"/>
         </w:rPr>
+        <w:lastRenderedPageBreak/>
         <w:t xml:space="preserve">4. Tambahkan method pada class mobil bernama setWaktu yang berparameter double, yang kemudian disimpan pada variabel waktu! (Ketetuannya adalah user harus menginputkan dalam satuan jam) </w:t>
       </w:r>
     </w:p>
@@ -22697,7 +22735,6 @@
                 <w:szCs w:val="20"/>
                 <w:lang w:val="en-US"/>
               </w:rPr>
-              <w:lastRenderedPageBreak/>
               <w:t>10</w:t>
             </w:r>
           </w:p>
@@ -22885,7 +22922,6 @@
                 <w:szCs w:val="22"/>
                 <w:lang w:val="en-GB"/>
               </w:rPr>
-              <w:lastRenderedPageBreak/>
               <w:t>- //class</w:t>
             </w:r>
           </w:p>
@@ -23500,6 +23536,7 @@
                 <w:szCs w:val="20"/>
                 <w:lang w:val="en-US"/>
               </w:rPr>
+              <w:lastRenderedPageBreak/>
               <w:t>17</w:t>
             </w:r>
           </w:p>
@@ -23547,6 +23584,7 @@
                 <w:szCs w:val="22"/>
                 <w:lang w:val="en-GB"/>
               </w:rPr>
+              <w:lastRenderedPageBreak/>
               <w:t xml:space="preserve">- // class </w:t>
             </w:r>
           </w:p>
@@ -23765,6 +23803,7 @@
                 <w:szCs w:val="22"/>
                 <w:lang w:val="en-GB"/>
               </w:rPr>
+              <w:lastRenderedPageBreak/>
               <w:t xml:space="preserve">        m1.rubahKecepatan();</w:t>
             </w:r>
           </w:p>
@@ -24399,7 +24438,6 @@
                 <w:szCs w:val="20"/>
                 <w:lang w:val="en-US"/>
               </w:rPr>
-              <w:lastRenderedPageBreak/>
               <w:t>11</w:t>
             </w:r>
           </w:p>
@@ -24547,7 +24585,6 @@
                 <w:szCs w:val="22"/>
                 <w:lang w:val="en-GB"/>
               </w:rPr>
-              <w:lastRenderedPageBreak/>
               <w:t>- // class</w:t>
             </w:r>
           </w:p>
@@ -24653,7 +24690,6 @@
                 <w:szCs w:val="22"/>
                 <w:lang w:val="en-GB"/>
               </w:rPr>
-              <w:lastRenderedPageBreak/>
               <w:t xml:space="preserve">    }</w:t>
             </w:r>
           </w:p>
@@ -25147,6 +25183,7 @@
                 <w:szCs w:val="20"/>
                 <w:lang w:val="en-US"/>
               </w:rPr>
+              <w:lastRenderedPageBreak/>
               <w:t>17</w:t>
             </w:r>
           </w:p>
@@ -25394,6 +25431,7 @@
                 <w:szCs w:val="22"/>
                 <w:lang w:val="en-GB"/>
               </w:rPr>
+              <w:lastRenderedPageBreak/>
               <w:t>- //class</w:t>
             </w:r>
           </w:p>
@@ -25670,6 +25708,7 @@
                 <w:szCs w:val="22"/>
                 <w:lang w:val="en-GB"/>
               </w:rPr>
+              <w:lastRenderedPageBreak/>
               <w:t xml:space="preserve">    }</w:t>
             </w:r>
           </w:p>
@@ -26134,7 +26173,6 @@
         <w:rPr>
           <w:rFonts w:ascii="Times New Roman" w:hAnsi="Times New Roman" w:cs="Times New Roman"/>
         </w:rPr>
-        <w:lastRenderedPageBreak/>
         <w:t xml:space="preserve">Bagaimana </w:t>
       </w:r>
       <w:proofErr w:type="gramStart"/>
@@ -26275,7 +26313,7 @@
       </w:pPr>
     </w:p>
     <w:sectPr>
-      <w:headerReference w:type="first" r:id="rId9"/>
+      <w:headerReference w:type="first" r:id="rId10"/>
       <w:pgSz w:w="11907" w:h="16839" w:code="9"/>
       <w:pgMar w:top="1701" w:right="1701" w:bottom="1701" w:left="2268" w:header="709" w:footer="709" w:gutter="0"/>
       <w:cols w:space="708"/>
@@ -29284,7 +29322,7 @@
 </file>
 
 <file path=customXml/itemProps1.xml><?xml version="1.0" encoding="utf-8"?>
-<ds:datastoreItem xmlns:ds="http://schemas.openxmlformats.org/officeDocument/2006/customXml" ds:itemID="{EF8BCAD0-C173-4ABA-9DC8-B118EB588D96}">
+<ds:datastoreItem xmlns:ds="http://schemas.openxmlformats.org/officeDocument/2006/customXml" ds:itemID="{7C891B2E-4584-4046-813F-93D65F6C811F}">
   <ds:schemaRefs>
     <ds:schemaRef ds:uri="http://schemas.openxmlformats.org/officeDocument/2006/bibliography"/>
   </ds:schemaRefs>

</xml_diff>

<commit_message>
menambakan screen shoot mahasiswa kedua
screenshoot mahasiswa kedua
</commit_message>
<xml_diff>
--- a/laporan/155150400111122_Muhammad Iqbal_Laporan.1.docx
+++ b/laporan/155150400111122_Muhammad Iqbal_Laporan.1.docx
@@ -20264,7 +20264,74 @@
           </wp:inline>
         </w:drawing>
       </w:r>
+    </w:p>
+    <w:p>
+      <w:pPr>
+        <w:pStyle w:val="ListParagraph"/>
+        <w:spacing w:after="0" w:line="240" w:lineRule="auto"/>
+        <w:ind w:left="284"/>
+        <w:jc w:val="both"/>
+        <w:rPr>
+          <w:rFonts w:ascii="Times New Roman" w:hAnsi="Times New Roman" w:cs="Times New Roman"/>
+          <w:b/>
+          <w:sz w:val="24"/>
+        </w:rPr>
+      </w:pPr>
+    </w:p>
+    <w:p>
+      <w:pPr>
+        <w:pStyle w:val="ListParagraph"/>
+        <w:spacing w:after="0" w:line="240" w:lineRule="auto"/>
+        <w:ind w:left="284"/>
+        <w:jc w:val="both"/>
+        <w:rPr>
+          <w:rFonts w:ascii="Times New Roman" w:hAnsi="Times New Roman" w:cs="Times New Roman"/>
+          <w:b/>
+          <w:sz w:val="24"/>
+        </w:rPr>
+      </w:pPr>
       <w:bookmarkStart w:id="0" w:name="_GoBack"/>
+      <w:r>
+        <w:rPr>
+          <w:noProof/>
+        </w:rPr>
+        <w:lastRenderedPageBreak/>
+        <w:drawing>
+          <wp:inline distT="0" distB="0" distL="0" distR="0" wp14:anchorId="530EC35B" wp14:editId="78694E80">
+            <wp:extent cx="3307080" cy="4792980"/>
+            <wp:effectExtent l="0" t="0" r="7620" b="7620"/>
+            <wp:docPr id="21" name="Picture 21"/>
+            <wp:cNvGraphicFramePr>
+              <a:graphicFrameLocks xmlns:a="http://schemas.openxmlformats.org/drawingml/2006/main" noChangeAspect="1"/>
+            </wp:cNvGraphicFramePr>
+            <a:graphic xmlns:a="http://schemas.openxmlformats.org/drawingml/2006/main">
+              <a:graphicData uri="http://schemas.openxmlformats.org/drawingml/2006/picture">
+                <pic:pic xmlns:pic="http://schemas.openxmlformats.org/drawingml/2006/picture">
+                  <pic:nvPicPr>
+                    <pic:cNvPr id="0" name=""/>
+                    <pic:cNvPicPr/>
+                  </pic:nvPicPr>
+                  <pic:blipFill>
+                    <a:blip r:embed="rId10"/>
+                    <a:stretch>
+                      <a:fillRect/>
+                    </a:stretch>
+                  </pic:blipFill>
+                  <pic:spPr>
+                    <a:xfrm>
+                      <a:off x="0" y="0"/>
+                      <a:ext cx="3307080" cy="4792980"/>
+                    </a:xfrm>
+                    <a:prstGeom prst="rect">
+                      <a:avLst/>
+                    </a:prstGeom>
+                  </pic:spPr>
+                </pic:pic>
+              </a:graphicData>
+            </a:graphic>
+          </wp:inline>
+        </w:drawing>
+      </w:r>
       <w:bookmarkEnd w:id="0"/>
     </w:p>
     <w:p>
@@ -22053,7 +22120,6 @@
         <w:rPr>
           <w:rFonts w:ascii="Times New Roman" w:hAnsi="Times New Roman" w:cs="Times New Roman"/>
         </w:rPr>
-        <w:lastRenderedPageBreak/>
         <w:t xml:space="preserve">4. Tambahkan method pada class mobil bernama setWaktu yang berparameter double, yang kemudian disimpan pada variabel waktu! (Ketetuannya adalah user harus menginputkan dalam satuan jam) </w:t>
       </w:r>
     </w:p>
@@ -22270,6 +22336,7 @@
                 <w:szCs w:val="20"/>
                 <w:lang w:val="en-US"/>
               </w:rPr>
+              <w:lastRenderedPageBreak/>
               <w:t>14</w:t>
             </w:r>
           </w:p>
@@ -22317,6 +22384,7 @@
                 <w:szCs w:val="22"/>
                 <w:lang w:val="en-GB"/>
               </w:rPr>
+              <w:lastRenderedPageBreak/>
               <w:t>//class</w:t>
             </w:r>
           </w:p>
@@ -22512,6 +22580,7 @@
                 <w:szCs w:val="22"/>
                 <w:lang w:val="en-GB"/>
               </w:rPr>
+              <w:lastRenderedPageBreak/>
               <w:t xml:space="preserve">        </w:t>
             </w:r>
             <w:r>
@@ -23536,7 +23605,6 @@
                 <w:szCs w:val="20"/>
                 <w:lang w:val="en-US"/>
               </w:rPr>
-              <w:lastRenderedPageBreak/>
               <w:t>17</w:t>
             </w:r>
           </w:p>
@@ -23584,7 +23652,6 @@
                 <w:szCs w:val="22"/>
                 <w:lang w:val="en-GB"/>
               </w:rPr>
-              <w:lastRenderedPageBreak/>
               <w:t xml:space="preserve">- // class </w:t>
             </w:r>
           </w:p>
@@ -23803,7 +23870,6 @@
                 <w:szCs w:val="22"/>
                 <w:lang w:val="en-GB"/>
               </w:rPr>
-              <w:lastRenderedPageBreak/>
               <w:t xml:space="preserve">        m1.rubahKecepatan();</w:t>
             </w:r>
           </w:p>
@@ -24000,6 +24066,7 @@
                 <w:szCs w:val="20"/>
                 <w:lang w:val="en-US"/>
               </w:rPr>
+              <w:lastRenderedPageBreak/>
               <w:t>10</w:t>
             </w:r>
           </w:p>
@@ -24087,6 +24154,7 @@
                 <w:szCs w:val="22"/>
                 <w:lang w:val="en-GB"/>
               </w:rPr>
+              <w:lastRenderedPageBreak/>
               <w:t xml:space="preserve">- //class </w:t>
             </w:r>
           </w:p>
@@ -24171,6 +24239,7 @@
                 <w:szCs w:val="22"/>
                 <w:lang w:val="en-GB"/>
               </w:rPr>
+              <w:lastRenderedPageBreak/>
               <w:t xml:space="preserve">    }</w:t>
             </w:r>
           </w:p>
@@ -25183,7 +25252,6 @@
                 <w:szCs w:val="20"/>
                 <w:lang w:val="en-US"/>
               </w:rPr>
-              <w:lastRenderedPageBreak/>
               <w:t>17</w:t>
             </w:r>
           </w:p>
@@ -25431,7 +25499,6 @@
                 <w:szCs w:val="22"/>
                 <w:lang w:val="en-GB"/>
               </w:rPr>
-              <w:lastRenderedPageBreak/>
               <w:t>- //class</w:t>
             </w:r>
           </w:p>
@@ -25708,7 +25775,6 @@
                 <w:szCs w:val="22"/>
                 <w:lang w:val="en-GB"/>
               </w:rPr>
-              <w:lastRenderedPageBreak/>
               <w:t xml:space="preserve">    }</w:t>
             </w:r>
           </w:p>
@@ -26313,7 +26379,7 @@
       </w:pPr>
     </w:p>
     <w:sectPr>
-      <w:headerReference w:type="first" r:id="rId10"/>
+      <w:headerReference w:type="first" r:id="rId11"/>
       <w:pgSz w:w="11907" w:h="16839" w:code="9"/>
       <w:pgMar w:top="1701" w:right="1701" w:bottom="1701" w:left="2268" w:header="709" w:footer="709" w:gutter="0"/>
       <w:cols w:space="708"/>
@@ -29322,7 +29388,7 @@
 </file>
 
 <file path=customXml/itemProps1.xml><?xml version="1.0" encoding="utf-8"?>
-<ds:datastoreItem xmlns:ds="http://schemas.openxmlformats.org/officeDocument/2006/customXml" ds:itemID="{7C891B2E-4584-4046-813F-93D65F6C811F}">
+<ds:datastoreItem xmlns:ds="http://schemas.openxmlformats.org/officeDocument/2006/customXml" ds:itemID="{15D04CA2-7E76-4BC3-AF70-91D02D58F48C}">
   <ds:schemaRefs>
     <ds:schemaRef ds:uri="http://schemas.openxmlformats.org/officeDocument/2006/bibliography"/>
   </ds:schemaRefs>

</xml_diff>

<commit_message>
Menambahkan screen shoot mahasiswa ketiga
mahasiswa ketiga ditambahkan screenshootnya
</commit_message>
<xml_diff>
--- a/laporan/155150400111122_Muhammad Iqbal_Laporan.1.docx
+++ b/laporan/155150400111122_Muhammad Iqbal_Laporan.1.docx
@@ -20290,7 +20290,6 @@
           <w:sz w:val="24"/>
         </w:rPr>
       </w:pPr>
-      <w:bookmarkStart w:id="0" w:name="_GoBack"/>
       <w:r>
         <w:rPr>
           <w:noProof/>
@@ -20332,7 +20331,6 @@
           </wp:inline>
         </w:drawing>
       </w:r>
-      <w:bookmarkEnd w:id="0"/>
     </w:p>
     <w:p>
       <w:pPr>
@@ -20359,6 +20357,62 @@
           <w:sz w:val="24"/>
         </w:rPr>
       </w:pPr>
+    </w:p>
+    <w:p>
+      <w:pPr>
+        <w:pStyle w:val="ListParagraph"/>
+        <w:spacing w:after="0" w:line="240" w:lineRule="auto"/>
+        <w:ind w:left="284"/>
+        <w:jc w:val="both"/>
+        <w:rPr>
+          <w:rFonts w:ascii="Times New Roman" w:hAnsi="Times New Roman" w:cs="Times New Roman"/>
+          <w:b/>
+          <w:sz w:val="24"/>
+        </w:rPr>
+      </w:pPr>
+      <w:r>
+        <w:rPr>
+          <w:noProof/>
+        </w:rPr>
+        <w:lastRenderedPageBreak/>
+        <w:drawing>
+          <wp:inline distT="0" distB="0" distL="0" distR="0" wp14:anchorId="7B2EFC22" wp14:editId="548BA5AD">
+            <wp:extent cx="3238500" cy="4632960"/>
+            <wp:effectExtent l="0" t="0" r="0" b="0"/>
+            <wp:docPr id="22" name="Picture 22"/>
+            <wp:cNvGraphicFramePr>
+              <a:graphicFrameLocks xmlns:a="http://schemas.openxmlformats.org/drawingml/2006/main" noChangeAspect="1"/>
+            </wp:cNvGraphicFramePr>
+            <a:graphic xmlns:a="http://schemas.openxmlformats.org/drawingml/2006/main">
+              <a:graphicData uri="http://schemas.openxmlformats.org/drawingml/2006/picture">
+                <pic:pic xmlns:pic="http://schemas.openxmlformats.org/drawingml/2006/picture">
+                  <pic:nvPicPr>
+                    <pic:cNvPr id="0" name=""/>
+                    <pic:cNvPicPr/>
+                  </pic:nvPicPr>
+                  <pic:blipFill>
+                    <a:blip r:embed="rId11"/>
+                    <a:stretch>
+                      <a:fillRect/>
+                    </a:stretch>
+                  </pic:blipFill>
+                  <pic:spPr>
+                    <a:xfrm>
+                      <a:off x="0" y="0"/>
+                      <a:ext cx="3238500" cy="4632960"/>
+                    </a:xfrm>
+                    <a:prstGeom prst="rect">
+                      <a:avLst/>
+                    </a:prstGeom>
+                  </pic:spPr>
+                </pic:pic>
+              </a:graphicData>
+            </a:graphic>
+          </wp:inline>
+        </w:drawing>
+      </w:r>
+      <w:bookmarkStart w:id="0" w:name="_GoBack"/>
+      <w:bookmarkEnd w:id="0"/>
     </w:p>
     <w:p>
       <w:pPr>
@@ -20661,6 +20715,7 @@
         <w:rPr>
           <w:rFonts w:ascii="Times New Roman" w:hAnsi="Times New Roman" w:cs="Times New Roman"/>
         </w:rPr>
+        <w:lastRenderedPageBreak/>
         <w:t xml:space="preserve">Rubah kode pada mainMobil diatas menjadi proses meminta masukan dari user dan buat menjadi interaktif! </w:t>
       </w:r>
     </w:p>
@@ -22336,7 +22391,6 @@
                 <w:szCs w:val="20"/>
                 <w:lang w:val="en-US"/>
               </w:rPr>
-              <w:lastRenderedPageBreak/>
               <w:t>14</w:t>
             </w:r>
           </w:p>
@@ -22384,7 +22438,6 @@
                 <w:szCs w:val="22"/>
                 <w:lang w:val="en-GB"/>
               </w:rPr>
-              <w:lastRenderedPageBreak/>
               <w:t>//class</w:t>
             </w:r>
           </w:p>
@@ -22580,7 +22633,6 @@
                 <w:szCs w:val="22"/>
                 <w:lang w:val="en-GB"/>
               </w:rPr>
-              <w:lastRenderedPageBreak/>
               <w:t xml:space="preserve">        </w:t>
             </w:r>
             <w:r>
@@ -24066,67 +24118,67 @@
                 <w:szCs w:val="20"/>
                 <w:lang w:val="en-US"/>
               </w:rPr>
+              <w:t>10</w:t>
+            </w:r>
+          </w:p>
+          <w:p>
+            <w:pPr>
+              <w:pStyle w:val="TableContents"/>
+              <w:rPr>
+                <w:rFonts w:cs="Times New Roman"/>
+                <w:sz w:val="22"/>
+                <w:szCs w:val="20"/>
+                <w:lang w:val="en-US"/>
+              </w:rPr>
+            </w:pPr>
+            <w:r>
+              <w:rPr>
+                <w:rFonts w:cs="Times New Roman"/>
+                <w:sz w:val="22"/>
+                <w:szCs w:val="20"/>
+                <w:lang w:val="en-US"/>
+              </w:rPr>
+              <w:t>11</w:t>
+            </w:r>
+          </w:p>
+          <w:p>
+            <w:pPr>
+              <w:pStyle w:val="TableContents"/>
+              <w:rPr>
+                <w:rFonts w:cs="Times New Roman"/>
+                <w:sz w:val="22"/>
+                <w:szCs w:val="20"/>
+                <w:lang w:val="en-US"/>
+              </w:rPr>
+            </w:pPr>
+            <w:r>
+              <w:rPr>
+                <w:rFonts w:cs="Times New Roman"/>
+                <w:sz w:val="22"/>
+                <w:szCs w:val="20"/>
+                <w:lang w:val="en-US"/>
+              </w:rPr>
+              <w:t>12</w:t>
+            </w:r>
+          </w:p>
+          <w:p>
+            <w:pPr>
+              <w:pStyle w:val="TableContents"/>
+              <w:rPr>
+                <w:rFonts w:cs="Times New Roman"/>
+                <w:sz w:val="22"/>
+                <w:szCs w:val="20"/>
+                <w:lang w:val="en-US"/>
+              </w:rPr>
+            </w:pPr>
+            <w:r>
+              <w:rPr>
+                <w:rFonts w:cs="Times New Roman"/>
+                <w:sz w:val="22"/>
+                <w:szCs w:val="20"/>
+                <w:lang w:val="en-US"/>
+              </w:rPr>
               <w:lastRenderedPageBreak/>
-              <w:t>10</w:t>
-            </w:r>
-          </w:p>
-          <w:p>
-            <w:pPr>
-              <w:pStyle w:val="TableContents"/>
-              <w:rPr>
-                <w:rFonts w:cs="Times New Roman"/>
-                <w:sz w:val="22"/>
-                <w:szCs w:val="20"/>
-                <w:lang w:val="en-US"/>
-              </w:rPr>
-            </w:pPr>
-            <w:r>
-              <w:rPr>
-                <w:rFonts w:cs="Times New Roman"/>
-                <w:sz w:val="22"/>
-                <w:szCs w:val="20"/>
-                <w:lang w:val="en-US"/>
-              </w:rPr>
-              <w:t>11</w:t>
-            </w:r>
-          </w:p>
-          <w:p>
-            <w:pPr>
-              <w:pStyle w:val="TableContents"/>
-              <w:rPr>
-                <w:rFonts w:cs="Times New Roman"/>
-                <w:sz w:val="22"/>
-                <w:szCs w:val="20"/>
-                <w:lang w:val="en-US"/>
-              </w:rPr>
-            </w:pPr>
-            <w:r>
-              <w:rPr>
-                <w:rFonts w:cs="Times New Roman"/>
-                <w:sz w:val="22"/>
-                <w:szCs w:val="20"/>
-                <w:lang w:val="en-US"/>
-              </w:rPr>
-              <w:t>12</w:t>
-            </w:r>
-          </w:p>
-          <w:p>
-            <w:pPr>
-              <w:pStyle w:val="TableContents"/>
-              <w:rPr>
-                <w:rFonts w:cs="Times New Roman"/>
-                <w:sz w:val="22"/>
-                <w:szCs w:val="20"/>
-                <w:lang w:val="en-US"/>
-              </w:rPr>
-            </w:pPr>
-            <w:r>
-              <w:rPr>
-                <w:rFonts w:cs="Times New Roman"/>
-                <w:sz w:val="22"/>
-                <w:szCs w:val="20"/>
-                <w:lang w:val="en-US"/>
-              </w:rPr>
               <w:t>13</w:t>
             </w:r>
           </w:p>
@@ -24239,7 +24291,6 @@
                 <w:szCs w:val="22"/>
                 <w:lang w:val="en-GB"/>
               </w:rPr>
-              <w:lastRenderedPageBreak/>
               <w:t xml:space="preserve">    }</w:t>
             </w:r>
           </w:p>
@@ -24312,6 +24363,7 @@
                 <w:szCs w:val="22"/>
                 <w:lang w:val="en-GB"/>
               </w:rPr>
+              <w:lastRenderedPageBreak/>
               <w:t xml:space="preserve">        m1.displayMessage();</w:t>
             </w:r>
           </w:p>
@@ -26110,6 +26162,7 @@
           <w:b/>
           <w:sz w:val="24"/>
         </w:rPr>
+        <w:lastRenderedPageBreak/>
         <w:t xml:space="preserve">F. </w:t>
       </w:r>
       <w:r>
@@ -26379,7 +26432,7 @@
       </w:pPr>
     </w:p>
     <w:sectPr>
-      <w:headerReference w:type="first" r:id="rId11"/>
+      <w:headerReference w:type="first" r:id="rId12"/>
       <w:pgSz w:w="11907" w:h="16839" w:code="9"/>
       <w:pgMar w:top="1701" w:right="1701" w:bottom="1701" w:left="2268" w:header="709" w:footer="709" w:gutter="0"/>
       <w:cols w:space="708"/>
@@ -29388,7 +29441,7 @@
 </file>
 
 <file path=customXml/itemProps1.xml><?xml version="1.0" encoding="utf-8"?>
-<ds:datastoreItem xmlns:ds="http://schemas.openxmlformats.org/officeDocument/2006/customXml" ds:itemID="{15D04CA2-7E76-4BC3-AF70-91D02D58F48C}">
+<ds:datastoreItem xmlns:ds="http://schemas.openxmlformats.org/officeDocument/2006/customXml" ds:itemID="{34676CB4-EEE7-4C49-A28E-EEC48F1364D1}">
   <ds:schemaRefs>
     <ds:schemaRef ds:uri="http://schemas.openxmlformats.org/officeDocument/2006/bibliography"/>
   </ds:schemaRefs>

</xml_diff>

<commit_message>
penambahan SS di file word
</commit_message>
<xml_diff>
--- a/laporan/155150400111122_Muhammad Iqbal_Laporan.1.docx
+++ b/laporan/155150400111122_Muhammad Iqbal_Laporan.1.docx
@@ -6590,6 +6590,180 @@
     </w:p>
     <w:p>
       <w:pPr>
+        <w:pStyle w:val="ListParagraph"/>
+        <w:spacing w:after="0" w:line="240" w:lineRule="auto"/>
+        <w:ind w:left="284"/>
+        <w:jc w:val="both"/>
+        <w:rPr>
+          <w:rFonts w:ascii="Times New Roman" w:hAnsi="Times New Roman" w:cs="Times New Roman"/>
+          <w:b/>
+          <w:sz w:val="24"/>
+        </w:rPr>
+      </w:pPr>
+    </w:p>
+    <w:p>
+      <w:pPr>
+        <w:pStyle w:val="ListParagraph"/>
+        <w:spacing w:after="0" w:line="240" w:lineRule="auto"/>
+        <w:ind w:left="284"/>
+        <w:jc w:val="both"/>
+        <w:rPr>
+          <w:rFonts w:ascii="Times New Roman" w:hAnsi="Times New Roman" w:cs="Times New Roman"/>
+          <w:b/>
+          <w:sz w:val="24"/>
+        </w:rPr>
+      </w:pPr>
+    </w:p>
+    <w:p>
+      <w:pPr>
+        <w:pStyle w:val="ListParagraph"/>
+        <w:spacing w:after="0" w:line="240" w:lineRule="auto"/>
+        <w:ind w:left="284"/>
+        <w:jc w:val="both"/>
+        <w:rPr>
+          <w:rFonts w:ascii="Times New Roman" w:hAnsi="Times New Roman" w:cs="Times New Roman"/>
+          <w:b/>
+          <w:sz w:val="24"/>
+        </w:rPr>
+      </w:pPr>
+    </w:p>
+    <w:p>
+      <w:pPr>
+        <w:pStyle w:val="ListParagraph"/>
+        <w:spacing w:after="0" w:line="240" w:lineRule="auto"/>
+        <w:ind w:left="284"/>
+        <w:jc w:val="both"/>
+        <w:rPr>
+          <w:rFonts w:ascii="Times New Roman" w:hAnsi="Times New Roman" w:cs="Times New Roman"/>
+          <w:b/>
+          <w:sz w:val="24"/>
+        </w:rPr>
+      </w:pPr>
+      <w:r>
+        <w:rPr>
+          <w:rFonts w:ascii="Times New Roman" w:hAnsi="Times New Roman" w:cs="Times New Roman"/>
+          <w:b/>
+          <w:sz w:val="24"/>
+        </w:rPr>
+        <w:pict>
+          <v:shapetype id="_x0000_t75" coordsize="21600,21600" o:spt="75" o:preferrelative="t" path="m@4@5l@4@11@9@11@9@5xe" filled="f" stroked="f">
+            <v:stroke joinstyle="miter"/>
+            <v:formulas>
+              <v:f eqn="if lineDrawn pixelLineWidth 0"/>
+              <v:f eqn="sum @0 1 0"/>
+              <v:f eqn="sum 0 0 @1"/>
+              <v:f eqn="prod @2 1 2"/>
+              <v:f eqn="prod @3 21600 pixelWidth"/>
+              <v:f eqn="prod @3 21600 pixelHeight"/>
+              <v:f eqn="sum @0 0 1"/>
+              <v:f eqn="prod @6 1 2"/>
+              <v:f eqn="prod @7 21600 pixelWidth"/>
+              <v:f eqn="sum @8 21600 0"/>
+              <v:f eqn="prod @7 21600 pixelHeight"/>
+              <v:f eqn="sum @10 21600 0"/>
+            </v:formulas>
+            <v:path o:extrusionok="f" gradientshapeok="t" o:connecttype="rect"/>
+            <o:lock v:ext="edit" aspectratio="t"/>
+          </v:shapetype>
+          <v:shape id="_x0000_i1025" type="#_x0000_t75" style="width:214.8pt;height:164.4pt">
+            <v:imagedata r:id="rId9" o:title="1"/>
+          </v:shape>
+        </w:pict>
+      </w:r>
+    </w:p>
+    <w:p>
+      <w:pPr>
+        <w:pStyle w:val="ListParagraph"/>
+        <w:spacing w:after="0" w:line="240" w:lineRule="auto"/>
+        <w:ind w:left="284"/>
+        <w:jc w:val="both"/>
+        <w:rPr>
+          <w:rFonts w:ascii="Times New Roman" w:hAnsi="Times New Roman" w:cs="Times New Roman"/>
+          <w:b/>
+          <w:sz w:val="24"/>
+        </w:rPr>
+      </w:pPr>
+    </w:p>
+    <w:p>
+      <w:pPr>
+        <w:pStyle w:val="ListParagraph"/>
+        <w:spacing w:after="0" w:line="240" w:lineRule="auto"/>
+        <w:ind w:left="284"/>
+        <w:jc w:val="both"/>
+        <w:rPr>
+          <w:rFonts w:ascii="Times New Roman" w:hAnsi="Times New Roman" w:cs="Times New Roman"/>
+          <w:b/>
+          <w:sz w:val="24"/>
+        </w:rPr>
+      </w:pPr>
+    </w:p>
+    <w:p>
+      <w:pPr>
+        <w:pStyle w:val="ListParagraph"/>
+        <w:spacing w:after="0" w:line="240" w:lineRule="auto"/>
+        <w:ind w:left="284"/>
+        <w:jc w:val="both"/>
+        <w:rPr>
+          <w:rFonts w:ascii="Times New Roman" w:hAnsi="Times New Roman" w:cs="Times New Roman"/>
+          <w:b/>
+          <w:sz w:val="24"/>
+        </w:rPr>
+      </w:pPr>
+      <w:r>
+        <w:rPr>
+          <w:rFonts w:ascii="Times New Roman" w:hAnsi="Times New Roman" w:cs="Times New Roman"/>
+          <w:b/>
+          <w:sz w:val="24"/>
+        </w:rPr>
+        <w:pict>
+          <v:shape id="_x0000_i1026" type="#_x0000_t75" style="width:238.2pt;height:173.4pt">
+            <v:imagedata r:id="rId10" o:title="2"/>
+          </v:shape>
+        </w:pict>
+      </w:r>
+    </w:p>
+    <w:p>
+      <w:pPr>
+        <w:pStyle w:val="ListParagraph"/>
+        <w:spacing w:after="0" w:line="240" w:lineRule="auto"/>
+        <w:ind w:left="284"/>
+        <w:jc w:val="both"/>
+        <w:rPr>
+          <w:rFonts w:ascii="Times New Roman" w:hAnsi="Times New Roman" w:cs="Times New Roman"/>
+          <w:b/>
+          <w:sz w:val="24"/>
+        </w:rPr>
+      </w:pPr>
+      <w:bookmarkStart w:id="0" w:name="_GoBack"/>
+      <w:bookmarkEnd w:id="0"/>
+    </w:p>
+    <w:p>
+      <w:pPr>
+        <w:pStyle w:val="ListParagraph"/>
+        <w:spacing w:after="0" w:line="240" w:lineRule="auto"/>
+        <w:ind w:left="284"/>
+        <w:jc w:val="both"/>
+        <w:rPr>
+          <w:rFonts w:ascii="Times New Roman" w:hAnsi="Times New Roman" w:cs="Times New Roman"/>
+          <w:b/>
+          <w:sz w:val="24"/>
+        </w:rPr>
+      </w:pPr>
+      <w:r>
+        <w:rPr>
+          <w:rFonts w:ascii="Times New Roman" w:hAnsi="Times New Roman" w:cs="Times New Roman"/>
+          <w:b/>
+          <w:sz w:val="24"/>
+        </w:rPr>
+        <w:pict>
+          <v:shape id="_x0000_i1027" type="#_x0000_t75" style="width:264pt;height:202.8pt">
+            <v:imagedata r:id="rId11" o:title="3"/>
+          </v:shape>
+        </w:pict>
+      </w:r>
+    </w:p>
+    <w:p>
+      <w:pPr>
         <w:spacing w:after="0" w:line="240" w:lineRule="auto"/>
         <w:rPr>
           <w:rFonts w:ascii="Times New Roman" w:hAnsi="Times New Roman" w:cs="Times New Roman"/>
@@ -7851,67 +8025,67 @@
                 <w:szCs w:val="20"/>
                 <w:lang w:val="en-US"/>
               </w:rPr>
+              <w:t>14</w:t>
+            </w:r>
+          </w:p>
+          <w:p>
+            <w:pPr>
+              <w:pStyle w:val="TableContents"/>
+              <w:rPr>
+                <w:rFonts w:cs="Times New Roman"/>
+                <w:sz w:val="22"/>
+                <w:szCs w:val="20"/>
+                <w:lang w:val="en-US"/>
+              </w:rPr>
+            </w:pPr>
+            <w:r>
+              <w:rPr>
+                <w:rFonts w:cs="Times New Roman"/>
+                <w:sz w:val="22"/>
+                <w:szCs w:val="20"/>
+                <w:lang w:val="en-US"/>
+              </w:rPr>
+              <w:t>15</w:t>
+            </w:r>
+          </w:p>
+          <w:p>
+            <w:pPr>
+              <w:pStyle w:val="TableContents"/>
+              <w:rPr>
+                <w:rFonts w:cs="Times New Roman"/>
+                <w:sz w:val="22"/>
+                <w:szCs w:val="20"/>
+                <w:lang w:val="en-US"/>
+              </w:rPr>
+            </w:pPr>
+            <w:r>
+              <w:rPr>
+                <w:rFonts w:cs="Times New Roman"/>
+                <w:sz w:val="22"/>
+                <w:szCs w:val="20"/>
+                <w:lang w:val="en-US"/>
+              </w:rPr>
+              <w:t>16</w:t>
+            </w:r>
+          </w:p>
+          <w:p>
+            <w:pPr>
+              <w:pStyle w:val="TableContents"/>
+              <w:rPr>
+                <w:rFonts w:cs="Times New Roman"/>
+                <w:sz w:val="22"/>
+                <w:szCs w:val="20"/>
+                <w:lang w:val="en-US"/>
+              </w:rPr>
+            </w:pPr>
+            <w:r>
+              <w:rPr>
+                <w:rFonts w:cs="Times New Roman"/>
+                <w:sz w:val="22"/>
+                <w:szCs w:val="20"/>
+                <w:lang w:val="en-US"/>
+              </w:rPr>
               <w:lastRenderedPageBreak/>
-              <w:t>14</w:t>
-            </w:r>
-          </w:p>
-          <w:p>
-            <w:pPr>
-              <w:pStyle w:val="TableContents"/>
-              <w:rPr>
-                <w:rFonts w:cs="Times New Roman"/>
-                <w:sz w:val="22"/>
-                <w:szCs w:val="20"/>
-                <w:lang w:val="en-US"/>
-              </w:rPr>
-            </w:pPr>
-            <w:r>
-              <w:rPr>
-                <w:rFonts w:cs="Times New Roman"/>
-                <w:sz w:val="22"/>
-                <w:szCs w:val="20"/>
-                <w:lang w:val="en-US"/>
-              </w:rPr>
-              <w:t>15</w:t>
-            </w:r>
-          </w:p>
-          <w:p>
-            <w:pPr>
-              <w:pStyle w:val="TableContents"/>
-              <w:rPr>
-                <w:rFonts w:cs="Times New Roman"/>
-                <w:sz w:val="22"/>
-                <w:szCs w:val="20"/>
-                <w:lang w:val="en-US"/>
-              </w:rPr>
-            </w:pPr>
-            <w:r>
-              <w:rPr>
-                <w:rFonts w:cs="Times New Roman"/>
-                <w:sz w:val="22"/>
-                <w:szCs w:val="20"/>
-                <w:lang w:val="en-US"/>
-              </w:rPr>
-              <w:t>16</w:t>
-            </w:r>
-          </w:p>
-          <w:p>
-            <w:pPr>
-              <w:pStyle w:val="TableContents"/>
-              <w:rPr>
-                <w:rFonts w:cs="Times New Roman"/>
-                <w:sz w:val="22"/>
-                <w:szCs w:val="20"/>
-                <w:lang w:val="en-US"/>
-              </w:rPr>
-            </w:pPr>
-            <w:r>
-              <w:rPr>
-                <w:rFonts w:cs="Times New Roman"/>
-                <w:sz w:val="22"/>
-                <w:szCs w:val="20"/>
-                <w:lang w:val="en-US"/>
-              </w:rPr>
               <w:t>17</w:t>
             </w:r>
           </w:p>
@@ -8877,7 +9051,6 @@
                 <w:szCs w:val="22"/>
                 <w:lang w:val="en-GB"/>
               </w:rPr>
-              <w:lastRenderedPageBreak/>
               <w:t xml:space="preserve">        m1.setNoPlat(</w:t>
             </w:r>
             <w:proofErr w:type="spellStart"/>
@@ -9061,6 +9234,7 @@
                 <w:szCs w:val="22"/>
                 <w:lang w:val="en-GB"/>
               </w:rPr>
+              <w:lastRenderedPageBreak/>
               <w:t xml:space="preserve">        m1.displayMessage();</w:t>
             </w:r>
           </w:p>
@@ -11855,67 +12029,67 @@
                 <w:szCs w:val="20"/>
                 <w:lang w:val="en-US"/>
               </w:rPr>
+              <w:t>9</w:t>
+            </w:r>
+          </w:p>
+          <w:p>
+            <w:pPr>
+              <w:pStyle w:val="TableContents"/>
+              <w:rPr>
+                <w:rFonts w:cs="Times New Roman"/>
+                <w:sz w:val="22"/>
+                <w:szCs w:val="20"/>
+                <w:lang w:val="en-US"/>
+              </w:rPr>
+            </w:pPr>
+            <w:r>
+              <w:rPr>
+                <w:rFonts w:cs="Times New Roman"/>
+                <w:sz w:val="22"/>
+                <w:szCs w:val="20"/>
+                <w:lang w:val="en-US"/>
+              </w:rPr>
+              <w:t>10</w:t>
+            </w:r>
+          </w:p>
+          <w:p>
+            <w:pPr>
+              <w:pStyle w:val="TableContents"/>
+              <w:rPr>
+                <w:rFonts w:cs="Times New Roman"/>
+                <w:sz w:val="22"/>
+                <w:szCs w:val="20"/>
+                <w:lang w:val="en-US"/>
+              </w:rPr>
+            </w:pPr>
+            <w:r>
+              <w:rPr>
+                <w:rFonts w:cs="Times New Roman"/>
+                <w:sz w:val="22"/>
+                <w:szCs w:val="20"/>
+                <w:lang w:val="en-US"/>
+              </w:rPr>
+              <w:t>11</w:t>
+            </w:r>
+          </w:p>
+          <w:p>
+            <w:pPr>
+              <w:pStyle w:val="TableContents"/>
+              <w:rPr>
+                <w:rFonts w:cs="Times New Roman"/>
+                <w:sz w:val="22"/>
+                <w:szCs w:val="20"/>
+                <w:lang w:val="en-US"/>
+              </w:rPr>
+            </w:pPr>
+            <w:r>
+              <w:rPr>
+                <w:rFonts w:cs="Times New Roman"/>
+                <w:sz w:val="22"/>
+                <w:szCs w:val="20"/>
+                <w:lang w:val="en-US"/>
+              </w:rPr>
               <w:lastRenderedPageBreak/>
-              <w:t>9</w:t>
-            </w:r>
-          </w:p>
-          <w:p>
-            <w:pPr>
-              <w:pStyle w:val="TableContents"/>
-              <w:rPr>
-                <w:rFonts w:cs="Times New Roman"/>
-                <w:sz w:val="22"/>
-                <w:szCs w:val="20"/>
-                <w:lang w:val="en-US"/>
-              </w:rPr>
-            </w:pPr>
-            <w:r>
-              <w:rPr>
-                <w:rFonts w:cs="Times New Roman"/>
-                <w:sz w:val="22"/>
-                <w:szCs w:val="20"/>
-                <w:lang w:val="en-US"/>
-              </w:rPr>
-              <w:t>10</w:t>
-            </w:r>
-          </w:p>
-          <w:p>
-            <w:pPr>
-              <w:pStyle w:val="TableContents"/>
-              <w:rPr>
-                <w:rFonts w:cs="Times New Roman"/>
-                <w:sz w:val="22"/>
-                <w:szCs w:val="20"/>
-                <w:lang w:val="en-US"/>
-              </w:rPr>
-            </w:pPr>
-            <w:r>
-              <w:rPr>
-                <w:rFonts w:cs="Times New Roman"/>
-                <w:sz w:val="22"/>
-                <w:szCs w:val="20"/>
-                <w:lang w:val="en-US"/>
-              </w:rPr>
-              <w:t>11</w:t>
-            </w:r>
-          </w:p>
-          <w:p>
-            <w:pPr>
-              <w:pStyle w:val="TableContents"/>
-              <w:rPr>
-                <w:rFonts w:cs="Times New Roman"/>
-                <w:sz w:val="22"/>
-                <w:szCs w:val="20"/>
-                <w:lang w:val="en-US"/>
-              </w:rPr>
-            </w:pPr>
-            <w:r>
-              <w:rPr>
-                <w:rFonts w:cs="Times New Roman"/>
-                <w:sz w:val="22"/>
-                <w:szCs w:val="20"/>
-                <w:lang w:val="en-US"/>
-              </w:rPr>
               <w:t>12</w:t>
             </w:r>
           </w:p>
@@ -12185,7 +12359,6 @@
                 <w:szCs w:val="22"/>
                 <w:lang w:val="en-GB"/>
               </w:rPr>
-              <w:lastRenderedPageBreak/>
               <w:t xml:space="preserve">    }</w:t>
             </w:r>
           </w:p>
@@ -12260,6 +12433,7 @@
                 <w:szCs w:val="22"/>
                 <w:lang w:val="en-GB"/>
               </w:rPr>
+              <w:lastRenderedPageBreak/>
               <w:t xml:space="preserve">        </w:t>
             </w:r>
             <w:proofErr w:type="spellStart"/>
@@ -14715,67 +14889,67 @@
                 <w:szCs w:val="20"/>
                 <w:lang w:val="en-US"/>
               </w:rPr>
+              <w:t>10</w:t>
+            </w:r>
+          </w:p>
+          <w:p>
+            <w:pPr>
+              <w:pStyle w:val="TableContents"/>
+              <w:rPr>
+                <w:rFonts w:cs="Times New Roman"/>
+                <w:sz w:val="22"/>
+                <w:szCs w:val="20"/>
+                <w:lang w:val="en-US"/>
+              </w:rPr>
+            </w:pPr>
+            <w:r>
+              <w:rPr>
+                <w:rFonts w:cs="Times New Roman"/>
+                <w:sz w:val="22"/>
+                <w:szCs w:val="20"/>
+                <w:lang w:val="en-US"/>
+              </w:rPr>
+              <w:t>11</w:t>
+            </w:r>
+          </w:p>
+          <w:p>
+            <w:pPr>
+              <w:pStyle w:val="TableContents"/>
+              <w:rPr>
+                <w:rFonts w:cs="Times New Roman"/>
+                <w:sz w:val="22"/>
+                <w:szCs w:val="20"/>
+                <w:lang w:val="en-US"/>
+              </w:rPr>
+            </w:pPr>
+            <w:r>
+              <w:rPr>
+                <w:rFonts w:cs="Times New Roman"/>
+                <w:sz w:val="22"/>
+                <w:szCs w:val="20"/>
+                <w:lang w:val="en-US"/>
+              </w:rPr>
+              <w:t>12</w:t>
+            </w:r>
+          </w:p>
+          <w:p>
+            <w:pPr>
+              <w:pStyle w:val="TableContents"/>
+              <w:rPr>
+                <w:rFonts w:cs="Times New Roman"/>
+                <w:sz w:val="22"/>
+                <w:szCs w:val="20"/>
+                <w:lang w:val="en-US"/>
+              </w:rPr>
+            </w:pPr>
+            <w:r>
+              <w:rPr>
+                <w:rFonts w:cs="Times New Roman"/>
+                <w:sz w:val="22"/>
+                <w:szCs w:val="20"/>
+                <w:lang w:val="en-US"/>
+              </w:rPr>
               <w:lastRenderedPageBreak/>
-              <w:t>10</w:t>
-            </w:r>
-          </w:p>
-          <w:p>
-            <w:pPr>
-              <w:pStyle w:val="TableContents"/>
-              <w:rPr>
-                <w:rFonts w:cs="Times New Roman"/>
-                <w:sz w:val="22"/>
-                <w:szCs w:val="20"/>
-                <w:lang w:val="en-US"/>
-              </w:rPr>
-            </w:pPr>
-            <w:r>
-              <w:rPr>
-                <w:rFonts w:cs="Times New Roman"/>
-                <w:sz w:val="22"/>
-                <w:szCs w:val="20"/>
-                <w:lang w:val="en-US"/>
-              </w:rPr>
-              <w:t>11</w:t>
-            </w:r>
-          </w:p>
-          <w:p>
-            <w:pPr>
-              <w:pStyle w:val="TableContents"/>
-              <w:rPr>
-                <w:rFonts w:cs="Times New Roman"/>
-                <w:sz w:val="22"/>
-                <w:szCs w:val="20"/>
-                <w:lang w:val="en-US"/>
-              </w:rPr>
-            </w:pPr>
-            <w:r>
-              <w:rPr>
-                <w:rFonts w:cs="Times New Roman"/>
-                <w:sz w:val="22"/>
-                <w:szCs w:val="20"/>
-                <w:lang w:val="en-US"/>
-              </w:rPr>
-              <w:t>12</w:t>
-            </w:r>
-          </w:p>
-          <w:p>
-            <w:pPr>
-              <w:pStyle w:val="TableContents"/>
-              <w:rPr>
-                <w:rFonts w:cs="Times New Roman"/>
-                <w:sz w:val="22"/>
-                <w:szCs w:val="20"/>
-                <w:lang w:val="en-US"/>
-              </w:rPr>
-            </w:pPr>
-            <w:r>
-              <w:rPr>
-                <w:rFonts w:cs="Times New Roman"/>
-                <w:sz w:val="22"/>
-                <w:szCs w:val="20"/>
-                <w:lang w:val="en-US"/>
-              </w:rPr>
               <w:t>13</w:t>
             </w:r>
           </w:p>
@@ -15048,7 +15222,6 @@
                 <w:szCs w:val="22"/>
                 <w:lang w:val="en-GB"/>
               </w:rPr>
-              <w:lastRenderedPageBreak/>
               <w:t xml:space="preserve">        </w:t>
             </w:r>
             <w:proofErr w:type="spellStart"/>
@@ -15173,6 +15346,7 @@
                 <w:szCs w:val="22"/>
                 <w:lang w:val="en-GB"/>
               </w:rPr>
+              <w:lastRenderedPageBreak/>
               <w:t>System.out.println</w:t>
             </w:r>
             <w:proofErr w:type="spellEnd"/>
@@ -17737,8 +17911,6 @@
           <w:sz w:val="24"/>
         </w:rPr>
       </w:pPr>
-      <w:bookmarkStart w:id="0" w:name="_GoBack"/>
-      <w:bookmarkEnd w:id="0"/>
     </w:p>
     <w:p>
       <w:pPr>
@@ -17770,7 +17942,6 @@
           <w:b/>
           <w:sz w:val="24"/>
         </w:rPr>
-        <w:lastRenderedPageBreak/>
         <w:t xml:space="preserve">F. </w:t>
       </w:r>
       <w:r>
@@ -17889,6 +18060,7 @@
         <w:rPr>
           <w:rFonts w:ascii="Times New Roman" w:hAnsi="Times New Roman" w:cs="Times New Roman"/>
         </w:rPr>
+        <w:lastRenderedPageBreak/>
         <w:t xml:space="preserve">Object Oriented Programming (OOP) </w:t>
       </w:r>
       <w:proofErr w:type="spellStart"/>
@@ -19363,7 +19535,7 @@
       </w:pPr>
     </w:p>
     <w:sectPr>
-      <w:headerReference w:type="first" r:id="rId9"/>
+      <w:headerReference w:type="first" r:id="rId12"/>
       <w:pgSz w:w="11907" w:h="16839" w:code="9"/>
       <w:pgMar w:top="1701" w:right="1701" w:bottom="1701" w:left="2268" w:header="709" w:footer="709" w:gutter="0"/>
       <w:cols w:space="708"/>
@@ -22545,7 +22717,7 @@
   <a:extraClrSchemeLst/>
   <a:extLst>
     <a:ext uri="{05A4C25C-085E-4340-85A3-A5531E510DB2}">
-      <thm15:themeFamily xmlns:thm15="http://schemas.microsoft.com/office/thememl/2012/main" xmlns="" name="Office Theme" id="{62F939B6-93AF-4DB8-9C6B-D6C7DFDC589F}" vid="{4A3C46E8-61CC-4603-A589-7422A47A8E4A}"/>
+      <thm15:themeFamily xmlns="" xmlns:thm15="http://schemas.microsoft.com/office/thememl/2012/main" name="Office Theme" id="{62F939B6-93AF-4DB8-9C6B-D6C7DFDC589F}" vid="{4A3C46E8-61CC-4603-A589-7422A47A8E4A}"/>
     </a:ext>
   </a:extLst>
 </a:theme>
@@ -22556,7 +22728,7 @@
 </file>
 
 <file path=customXml/itemProps1.xml><?xml version="1.0" encoding="utf-8"?>
-<ds:datastoreItem xmlns:ds="http://schemas.openxmlformats.org/officeDocument/2006/customXml" ds:itemID="{39C30D9F-D397-4D96-AB4F-D9CC8BD768ED}">
+<ds:datastoreItem xmlns:ds="http://schemas.openxmlformats.org/officeDocument/2006/customXml" ds:itemID="{D826560B-157D-4EE1-94E5-1AB35FF5E89F}">
   <ds:schemaRefs>
     <ds:schemaRef ds:uri="http://schemas.openxmlformats.org/officeDocument/2006/bibliography"/>
   </ds:schemaRefs>

</xml_diff>